<commit_message>
Add link to repo
</commit_message>
<xml_diff>
--- a/Assignment2/MartonNagy_DA4_HA2_report.docx
+++ b/Assignment2/MartonNagy_DA4_HA2_report.docx
@@ -12,6 +12,12 @@
       <w:r>
         <w:t xml:space="preserve"> economic output and CO2 emissions</w:t>
       </w:r>
+      <w:r>
+        <w:rPr>
+          <w:rStyle w:val="Lbjegyzet-hivatkozs"/>
+        </w:rPr>
+        <w:footnoteReference w:id="1"/>
+      </w:r>
     </w:p>
     <w:p>
       <w:pPr>
@@ -35,7 +41,7 @@
         <w:rPr>
           <w:rStyle w:val="Lbjegyzet-hivatkozs"/>
         </w:rPr>
-        <w:footnoteReference w:id="1"/>
+        <w:footnoteReference w:id="2"/>
       </w:r>
       <w:r>
         <w:t>.</w:t>
@@ -62,7 +68,7 @@
           <w:i/>
           <w:iCs/>
         </w:rPr>
-        <w:footnoteReference w:id="2"/>
+        <w:footnoteReference w:id="3"/>
       </w:r>
       <w:r>
         <w:rPr>
@@ -72,7 +78,15 @@
         <w:t xml:space="preserve"> (Mt CO2e)</w:t>
       </w:r>
       <w:r>
-        <w:t>, which will be later transformed to a tons per capita measure</w:t>
+        <w:t xml:space="preserve">, which will be later transformed to a </w:t>
+      </w:r>
+      <w:proofErr w:type="gramStart"/>
+      <w:r>
+        <w:t>tons</w:t>
+      </w:r>
+      <w:proofErr w:type="gramEnd"/>
+      <w:r>
+        <w:t xml:space="preserve"> per capita measure</w:t>
       </w:r>
       <w:r>
         <w:t xml:space="preserve"> (</w:t>
@@ -752,7 +766,7 @@
         <w:rPr>
           <w:rStyle w:val="Lbjegyzet-hivatkozs"/>
         </w:rPr>
-        <w:footnoteReference w:id="3"/>
+        <w:footnoteReference w:id="4"/>
       </w:r>
       <w:r>
         <w:t xml:space="preserve"> out of the 217 countries</w:t>
@@ -771,7 +785,7 @@
         <w:rPr>
           <w:rStyle w:val="Lbjegyzet-hivatkozs"/>
         </w:rPr>
-        <w:footnoteReference w:id="4"/>
+        <w:footnoteReference w:id="5"/>
       </w:r>
       <w:r>
         <w:t>.</w:t>
@@ -843,7 +857,7 @@
         <w:rPr>
           <w:rStyle w:val="Lbjegyzet-hivatkozs"/>
         </w:rPr>
-        <w:footnoteReference w:id="5"/>
+        <w:footnoteReference w:id="6"/>
       </w:r>
       <w:r>
         <w:t xml:space="preserve"> distributions</w:t>
@@ -2175,7 +2189,7 @@
         <w:rPr>
           <w:rStyle w:val="Lbjegyzet-hivatkozs"/>
         </w:rPr>
-        <w:footnoteReference w:id="6"/>
+        <w:footnoteReference w:id="7"/>
       </w:r>
       <w:r>
         <w:t>. This only affected 120 rows in my dataset (roughly 2% of the sample)</w:t>
@@ -2253,8 +2267,13 @@
             <w:r>
               <w:t xml:space="preserve">A) </w:t>
             </w:r>
-            <w:r>
-              <w:t>ln[CO2 p.c.]</w:t>
+            <w:proofErr w:type="gramStart"/>
+            <w:r>
+              <w:t>ln[</w:t>
+            </w:r>
+            <w:proofErr w:type="gramEnd"/>
+            <w:r>
+              <w:t>CO2 p.c.]</w:t>
             </w:r>
           </w:p>
           <w:p>
@@ -2314,7 +2333,15 @@
               <w:jc w:val="center"/>
             </w:pPr>
             <w:r>
-              <w:t>B) ln[GDP p.c.]</w:t>
+              <w:t xml:space="preserve">B) </w:t>
+            </w:r>
+            <w:proofErr w:type="gramStart"/>
+            <w:r>
+              <w:t>ln[</w:t>
+            </w:r>
+            <w:proofErr w:type="gramEnd"/>
+            <w:r>
+              <w:t>GDP p.c.]</w:t>
             </w:r>
           </w:p>
           <w:p>
@@ -2466,7 +2493,7 @@
         <w:rPr>
           <w:rStyle w:val="Lbjegyzet-hivatkozs"/>
         </w:rPr>
-        <w:footnoteReference w:id="7"/>
+        <w:footnoteReference w:id="8"/>
       </w:r>
       <w:r>
         <w:t>.</w:t>
@@ -2490,8 +2517,13 @@
         </w:numPr>
       </w:pPr>
       <w:r>
-        <w:t>simple cross-sectional models for the years 2005 and 2023;</w:t>
-      </w:r>
+        <w:t xml:space="preserve">simple cross-sectional models for the years 2005 and </w:t>
+      </w:r>
+      <w:proofErr w:type="gramStart"/>
+      <w:r>
+        <w:t>2023;</w:t>
+      </w:r>
+      <w:proofErr w:type="gramEnd"/>
     </w:p>
     <w:p>
       <w:pPr>
@@ -2511,8 +2543,13 @@
         <w:t xml:space="preserve"> panel models with </w:t>
       </w:r>
       <w:r>
-        <w:t>zero, two and six lags included;</w:t>
-      </w:r>
+        <w:t xml:space="preserve">zero, two and six lags </w:t>
+      </w:r>
+      <w:proofErr w:type="gramStart"/>
+      <w:r>
+        <w:t>included;</w:t>
+      </w:r>
+      <w:proofErr w:type="gramEnd"/>
     </w:p>
     <w:p>
       <w:pPr>
@@ -2537,7 +2574,15 @@
     </w:p>
     <w:p>
       <w:r>
-        <w:t xml:space="preserve">The cross-sectional model for 2005, the FD with 2 lags and the FE have also been estimated </w:t>
+        <w:t xml:space="preserve">The cross-sectional model for 2005, the FD with 2 lags and the FE </w:t>
+      </w:r>
+      <w:proofErr w:type="gramStart"/>
+      <w:r>
+        <w:t>have</w:t>
+      </w:r>
+      <w:proofErr w:type="gramEnd"/>
+      <w:r>
+        <w:t xml:space="preserve"> also been estimated </w:t>
       </w:r>
       <w:r>
         <w:t>by including the possible confounder, urban population share.</w:t>
@@ -3147,12 +3192,21 @@
                 <w:szCs w:val="20"/>
               </w:rPr>
             </w:pPr>
-            <w:r>
-              <w:rPr>
-                <w:sz w:val="20"/>
-                <w:szCs w:val="20"/>
-              </w:rPr>
-              <w:t>ln(CO2 p.c.)</w:t>
+            <w:proofErr w:type="gramStart"/>
+            <w:r>
+              <w:rPr>
+                <w:sz w:val="20"/>
+                <w:szCs w:val="20"/>
+              </w:rPr>
+              <w:t>ln(</w:t>
+            </w:r>
+            <w:proofErr w:type="gramEnd"/>
+            <w:r>
+              <w:rPr>
+                <w:sz w:val="20"/>
+                <w:szCs w:val="20"/>
+              </w:rPr>
+              <w:t>CO2 p.c.)</w:t>
             </w:r>
           </w:p>
         </w:tc>
@@ -3173,12 +3227,21 @@
                 <w:szCs w:val="20"/>
               </w:rPr>
             </w:pPr>
-            <w:r>
-              <w:rPr>
-                <w:sz w:val="20"/>
-                <w:szCs w:val="20"/>
-              </w:rPr>
-              <w:t>ln(CO2 p.c.)</w:t>
+            <w:proofErr w:type="gramStart"/>
+            <w:r>
+              <w:rPr>
+                <w:sz w:val="20"/>
+                <w:szCs w:val="20"/>
+              </w:rPr>
+              <w:t>ln(</w:t>
+            </w:r>
+            <w:proofErr w:type="gramEnd"/>
+            <w:r>
+              <w:rPr>
+                <w:sz w:val="20"/>
+                <w:szCs w:val="20"/>
+              </w:rPr>
+              <w:t>CO2 p.c.)</w:t>
             </w:r>
           </w:p>
         </w:tc>
@@ -3199,12 +3262,21 @@
                 <w:szCs w:val="20"/>
               </w:rPr>
             </w:pPr>
-            <w:r>
-              <w:rPr>
-                <w:sz w:val="20"/>
-                <w:szCs w:val="20"/>
-              </w:rPr>
-              <w:t>ln(CO2 p.c.)</w:t>
+            <w:proofErr w:type="gramStart"/>
+            <w:r>
+              <w:rPr>
+                <w:sz w:val="20"/>
+                <w:szCs w:val="20"/>
+              </w:rPr>
+              <w:t>ln(</w:t>
+            </w:r>
+            <w:proofErr w:type="gramEnd"/>
+            <w:r>
+              <w:rPr>
+                <w:sz w:val="20"/>
+                <w:szCs w:val="20"/>
+              </w:rPr>
+              <w:t>CO2 p.c.)</w:t>
             </w:r>
           </w:p>
         </w:tc>
@@ -3225,12 +3297,37 @@
                 <w:szCs w:val="20"/>
               </w:rPr>
             </w:pPr>
-            <w:r>
-              <w:rPr>
-                <w:sz w:val="20"/>
-                <w:szCs w:val="20"/>
-              </w:rPr>
-              <w:t>Δln(CO2 p.c.)</w:t>
+            <w:proofErr w:type="spellStart"/>
+            <w:r>
+              <w:rPr>
+                <w:sz w:val="20"/>
+                <w:szCs w:val="20"/>
+              </w:rPr>
+              <w:t>Δ</w:t>
+            </w:r>
+            <w:proofErr w:type="gramStart"/>
+            <w:r>
+              <w:rPr>
+                <w:sz w:val="20"/>
+                <w:szCs w:val="20"/>
+              </w:rPr>
+              <w:t>ln</w:t>
+            </w:r>
+            <w:proofErr w:type="spellEnd"/>
+            <w:r>
+              <w:rPr>
+                <w:sz w:val="20"/>
+                <w:szCs w:val="20"/>
+              </w:rPr>
+              <w:t>(</w:t>
+            </w:r>
+            <w:proofErr w:type="gramEnd"/>
+            <w:r>
+              <w:rPr>
+                <w:sz w:val="20"/>
+                <w:szCs w:val="20"/>
+              </w:rPr>
+              <w:t>CO2 p.c.)</w:t>
             </w:r>
           </w:p>
         </w:tc>
@@ -3251,12 +3348,37 @@
                 <w:szCs w:val="20"/>
               </w:rPr>
             </w:pPr>
-            <w:r>
-              <w:rPr>
-                <w:sz w:val="20"/>
-                <w:szCs w:val="20"/>
-              </w:rPr>
-              <w:t>Δln(CO2 p.c.)</w:t>
+            <w:proofErr w:type="spellStart"/>
+            <w:r>
+              <w:rPr>
+                <w:sz w:val="20"/>
+                <w:szCs w:val="20"/>
+              </w:rPr>
+              <w:t>Δ</w:t>
+            </w:r>
+            <w:proofErr w:type="gramStart"/>
+            <w:r>
+              <w:rPr>
+                <w:sz w:val="20"/>
+                <w:szCs w:val="20"/>
+              </w:rPr>
+              <w:t>ln</w:t>
+            </w:r>
+            <w:proofErr w:type="spellEnd"/>
+            <w:r>
+              <w:rPr>
+                <w:sz w:val="20"/>
+                <w:szCs w:val="20"/>
+              </w:rPr>
+              <w:t>(</w:t>
+            </w:r>
+            <w:proofErr w:type="gramEnd"/>
+            <w:r>
+              <w:rPr>
+                <w:sz w:val="20"/>
+                <w:szCs w:val="20"/>
+              </w:rPr>
+              <w:t>CO2 p.c.)</w:t>
             </w:r>
           </w:p>
         </w:tc>
@@ -3277,12 +3399,37 @@
                 <w:szCs w:val="20"/>
               </w:rPr>
             </w:pPr>
-            <w:r>
-              <w:rPr>
-                <w:sz w:val="20"/>
-                <w:szCs w:val="20"/>
-              </w:rPr>
-              <w:t>Δln(CO2 p.c.)</w:t>
+            <w:proofErr w:type="spellStart"/>
+            <w:r>
+              <w:rPr>
+                <w:sz w:val="20"/>
+                <w:szCs w:val="20"/>
+              </w:rPr>
+              <w:t>Δ</w:t>
+            </w:r>
+            <w:proofErr w:type="gramStart"/>
+            <w:r>
+              <w:rPr>
+                <w:sz w:val="20"/>
+                <w:szCs w:val="20"/>
+              </w:rPr>
+              <w:t>ln</w:t>
+            </w:r>
+            <w:proofErr w:type="spellEnd"/>
+            <w:r>
+              <w:rPr>
+                <w:sz w:val="20"/>
+                <w:szCs w:val="20"/>
+              </w:rPr>
+              <w:t>(</w:t>
+            </w:r>
+            <w:proofErr w:type="gramEnd"/>
+            <w:r>
+              <w:rPr>
+                <w:sz w:val="20"/>
+                <w:szCs w:val="20"/>
+              </w:rPr>
+              <w:t>CO2 p.c.)</w:t>
             </w:r>
           </w:p>
         </w:tc>
@@ -3303,12 +3450,37 @@
                 <w:szCs w:val="20"/>
               </w:rPr>
             </w:pPr>
-            <w:r>
-              <w:rPr>
-                <w:sz w:val="20"/>
-                <w:szCs w:val="20"/>
-              </w:rPr>
-              <w:t>Δln(CO2 p.c.)</w:t>
+            <w:proofErr w:type="spellStart"/>
+            <w:r>
+              <w:rPr>
+                <w:sz w:val="20"/>
+                <w:szCs w:val="20"/>
+              </w:rPr>
+              <w:t>Δ</w:t>
+            </w:r>
+            <w:proofErr w:type="gramStart"/>
+            <w:r>
+              <w:rPr>
+                <w:sz w:val="20"/>
+                <w:szCs w:val="20"/>
+              </w:rPr>
+              <w:t>ln</w:t>
+            </w:r>
+            <w:proofErr w:type="spellEnd"/>
+            <w:r>
+              <w:rPr>
+                <w:sz w:val="20"/>
+                <w:szCs w:val="20"/>
+              </w:rPr>
+              <w:t>(</w:t>
+            </w:r>
+            <w:proofErr w:type="gramEnd"/>
+            <w:r>
+              <w:rPr>
+                <w:sz w:val="20"/>
+                <w:szCs w:val="20"/>
+              </w:rPr>
+              <w:t>CO2 p.c.)</w:t>
             </w:r>
           </w:p>
         </w:tc>
@@ -3329,12 +3501,21 @@
                 <w:szCs w:val="20"/>
               </w:rPr>
             </w:pPr>
-            <w:r>
-              <w:rPr>
-                <w:sz w:val="20"/>
-                <w:szCs w:val="20"/>
-              </w:rPr>
-              <w:t>ln(CO2 p.c.)</w:t>
+            <w:proofErr w:type="gramStart"/>
+            <w:r>
+              <w:rPr>
+                <w:sz w:val="20"/>
+                <w:szCs w:val="20"/>
+              </w:rPr>
+              <w:t>ln(</w:t>
+            </w:r>
+            <w:proofErr w:type="gramEnd"/>
+            <w:r>
+              <w:rPr>
+                <w:sz w:val="20"/>
+                <w:szCs w:val="20"/>
+              </w:rPr>
+              <w:t>CO2 p.c.)</w:t>
             </w:r>
           </w:p>
         </w:tc>
@@ -3355,12 +3536,21 @@
                 <w:szCs w:val="20"/>
               </w:rPr>
             </w:pPr>
-            <w:r>
-              <w:rPr>
-                <w:sz w:val="20"/>
-                <w:szCs w:val="20"/>
-              </w:rPr>
-              <w:t>ln(CO2 p.c.)</w:t>
+            <w:proofErr w:type="gramStart"/>
+            <w:r>
+              <w:rPr>
+                <w:sz w:val="20"/>
+                <w:szCs w:val="20"/>
+              </w:rPr>
+              <w:t>ln(</w:t>
+            </w:r>
+            <w:proofErr w:type="gramEnd"/>
+            <w:r>
+              <w:rPr>
+                <w:sz w:val="20"/>
+                <w:szCs w:val="20"/>
+              </w:rPr>
+              <w:t>CO2 p.c.)</w:t>
             </w:r>
           </w:p>
         </w:tc>
@@ -3386,12 +3576,21 @@
                 <w:szCs w:val="20"/>
               </w:rPr>
             </w:pPr>
-            <w:r>
-              <w:rPr>
-                <w:sz w:val="20"/>
-                <w:szCs w:val="20"/>
-              </w:rPr>
-              <w:t>ln(GDP p.c.)</w:t>
+            <w:proofErr w:type="gramStart"/>
+            <w:r>
+              <w:rPr>
+                <w:sz w:val="20"/>
+                <w:szCs w:val="20"/>
+              </w:rPr>
+              <w:t>ln(</w:t>
+            </w:r>
+            <w:proofErr w:type="gramEnd"/>
+            <w:r>
+              <w:rPr>
+                <w:sz w:val="20"/>
+                <w:szCs w:val="20"/>
+              </w:rPr>
+              <w:t>GDP p.c.)</w:t>
             </w:r>
           </w:p>
         </w:tc>
@@ -3412,6 +3611,7 @@
                 <w:szCs w:val="20"/>
               </w:rPr>
             </w:pPr>
+            <w:proofErr w:type="gramStart"/>
             <w:r>
               <w:rPr>
                 <w:sz w:val="20"/>
@@ -3425,7 +3625,16 @@
                 <w:szCs w:val="20"/>
                 <w:vertAlign w:val="superscript"/>
               </w:rPr>
-              <w:t>***</w:t>
+              <w:t>**</w:t>
+            </w:r>
+            <w:proofErr w:type="gramEnd"/>
+            <w:r>
+              <w:rPr>
+                <w:sz w:val="20"/>
+                <w:szCs w:val="20"/>
+                <w:vertAlign w:val="superscript"/>
+              </w:rPr>
+              <w:t>*</w:t>
             </w:r>
             <w:r>
               <w:rPr>
@@ -3735,12 +3944,37 @@
                 <w:szCs w:val="20"/>
               </w:rPr>
             </w:pPr>
-            <w:r>
-              <w:rPr>
-                <w:sz w:val="20"/>
-                <w:szCs w:val="20"/>
-              </w:rPr>
-              <w:t>Δln(GDP p.c.)</w:t>
+            <w:proofErr w:type="spellStart"/>
+            <w:r>
+              <w:rPr>
+                <w:sz w:val="20"/>
+                <w:szCs w:val="20"/>
+              </w:rPr>
+              <w:t>Δ</w:t>
+            </w:r>
+            <w:proofErr w:type="gramStart"/>
+            <w:r>
+              <w:rPr>
+                <w:sz w:val="20"/>
+                <w:szCs w:val="20"/>
+              </w:rPr>
+              <w:t>ln</w:t>
+            </w:r>
+            <w:proofErr w:type="spellEnd"/>
+            <w:r>
+              <w:rPr>
+                <w:sz w:val="20"/>
+                <w:szCs w:val="20"/>
+              </w:rPr>
+              <w:t>(</w:t>
+            </w:r>
+            <w:proofErr w:type="gramEnd"/>
+            <w:r>
+              <w:rPr>
+                <w:sz w:val="20"/>
+                <w:szCs w:val="20"/>
+              </w:rPr>
+              <w:t>GDP p.c.)</w:t>
             </w:r>
           </w:p>
         </w:tc>
@@ -3999,12 +4233,37 @@
                 <w:szCs w:val="20"/>
               </w:rPr>
             </w:pPr>
-            <w:r>
-              <w:rPr>
-                <w:sz w:val="20"/>
-                <w:szCs w:val="20"/>
-              </w:rPr>
-              <w:t>Δln(GDP p.c.) lag 1</w:t>
+            <w:proofErr w:type="spellStart"/>
+            <w:r>
+              <w:rPr>
+                <w:sz w:val="20"/>
+                <w:szCs w:val="20"/>
+              </w:rPr>
+              <w:t>Δ</w:t>
+            </w:r>
+            <w:proofErr w:type="gramStart"/>
+            <w:r>
+              <w:rPr>
+                <w:sz w:val="20"/>
+                <w:szCs w:val="20"/>
+              </w:rPr>
+              <w:t>ln</w:t>
+            </w:r>
+            <w:proofErr w:type="spellEnd"/>
+            <w:r>
+              <w:rPr>
+                <w:sz w:val="20"/>
+                <w:szCs w:val="20"/>
+              </w:rPr>
+              <w:t>(</w:t>
+            </w:r>
+            <w:proofErr w:type="gramEnd"/>
+            <w:r>
+              <w:rPr>
+                <w:sz w:val="20"/>
+                <w:szCs w:val="20"/>
+              </w:rPr>
+              <w:t>GDP p.c.) lag 1</w:t>
             </w:r>
           </w:p>
         </w:tc>
@@ -4216,12 +4475,37 @@
                 <w:szCs w:val="20"/>
               </w:rPr>
             </w:pPr>
-            <w:r>
-              <w:rPr>
-                <w:sz w:val="20"/>
-                <w:szCs w:val="20"/>
-              </w:rPr>
-              <w:t>Δln(GDP p.c.) lag 2</w:t>
+            <w:proofErr w:type="spellStart"/>
+            <w:r>
+              <w:rPr>
+                <w:sz w:val="20"/>
+                <w:szCs w:val="20"/>
+              </w:rPr>
+              <w:t>Δ</w:t>
+            </w:r>
+            <w:proofErr w:type="gramStart"/>
+            <w:r>
+              <w:rPr>
+                <w:sz w:val="20"/>
+                <w:szCs w:val="20"/>
+              </w:rPr>
+              <w:t>ln</w:t>
+            </w:r>
+            <w:proofErr w:type="spellEnd"/>
+            <w:r>
+              <w:rPr>
+                <w:sz w:val="20"/>
+                <w:szCs w:val="20"/>
+              </w:rPr>
+              <w:t>(</w:t>
+            </w:r>
+            <w:proofErr w:type="gramEnd"/>
+            <w:r>
+              <w:rPr>
+                <w:sz w:val="20"/>
+                <w:szCs w:val="20"/>
+              </w:rPr>
+              <w:t>GDP p.c.) lag 2</w:t>
             </w:r>
           </w:p>
         </w:tc>
@@ -4433,12 +4717,37 @@
                 <w:szCs w:val="20"/>
               </w:rPr>
             </w:pPr>
-            <w:r>
-              <w:rPr>
-                <w:sz w:val="20"/>
-                <w:szCs w:val="20"/>
-              </w:rPr>
-              <w:t>Δln(GDP p.c.) lag 3</w:t>
+            <w:proofErr w:type="spellStart"/>
+            <w:r>
+              <w:rPr>
+                <w:sz w:val="20"/>
+                <w:szCs w:val="20"/>
+              </w:rPr>
+              <w:t>Δ</w:t>
+            </w:r>
+            <w:proofErr w:type="gramStart"/>
+            <w:r>
+              <w:rPr>
+                <w:sz w:val="20"/>
+                <w:szCs w:val="20"/>
+              </w:rPr>
+              <w:t>ln</w:t>
+            </w:r>
+            <w:proofErr w:type="spellEnd"/>
+            <w:r>
+              <w:rPr>
+                <w:sz w:val="20"/>
+                <w:szCs w:val="20"/>
+              </w:rPr>
+              <w:t>(</w:t>
+            </w:r>
+            <w:proofErr w:type="gramEnd"/>
+            <w:r>
+              <w:rPr>
+                <w:sz w:val="20"/>
+                <w:szCs w:val="20"/>
+              </w:rPr>
+              <w:t>GDP p.c.) lag 3</w:t>
             </w:r>
           </w:p>
         </w:tc>
@@ -4634,12 +4943,37 @@
                 <w:szCs w:val="20"/>
               </w:rPr>
             </w:pPr>
-            <w:r>
-              <w:rPr>
-                <w:sz w:val="20"/>
-                <w:szCs w:val="20"/>
-              </w:rPr>
-              <w:t>Δln(GDP p.c.) lag 4</w:t>
+            <w:proofErr w:type="spellStart"/>
+            <w:r>
+              <w:rPr>
+                <w:sz w:val="20"/>
+                <w:szCs w:val="20"/>
+              </w:rPr>
+              <w:t>Δ</w:t>
+            </w:r>
+            <w:proofErr w:type="gramStart"/>
+            <w:r>
+              <w:rPr>
+                <w:sz w:val="20"/>
+                <w:szCs w:val="20"/>
+              </w:rPr>
+              <w:t>ln</w:t>
+            </w:r>
+            <w:proofErr w:type="spellEnd"/>
+            <w:r>
+              <w:rPr>
+                <w:sz w:val="20"/>
+                <w:szCs w:val="20"/>
+              </w:rPr>
+              <w:t>(</w:t>
+            </w:r>
+            <w:proofErr w:type="gramEnd"/>
+            <w:r>
+              <w:rPr>
+                <w:sz w:val="20"/>
+                <w:szCs w:val="20"/>
+              </w:rPr>
+              <w:t>GDP p.c.) lag 4</w:t>
             </w:r>
           </w:p>
         </w:tc>
@@ -4821,12 +5155,37 @@
                 <w:szCs w:val="20"/>
               </w:rPr>
             </w:pPr>
-            <w:r>
-              <w:rPr>
-                <w:sz w:val="20"/>
-                <w:szCs w:val="20"/>
-              </w:rPr>
-              <w:t>Δln(GDP p.c.) lag 5</w:t>
+            <w:proofErr w:type="spellStart"/>
+            <w:r>
+              <w:rPr>
+                <w:sz w:val="20"/>
+                <w:szCs w:val="20"/>
+              </w:rPr>
+              <w:t>Δ</w:t>
+            </w:r>
+            <w:proofErr w:type="gramStart"/>
+            <w:r>
+              <w:rPr>
+                <w:sz w:val="20"/>
+                <w:szCs w:val="20"/>
+              </w:rPr>
+              <w:t>ln</w:t>
+            </w:r>
+            <w:proofErr w:type="spellEnd"/>
+            <w:r>
+              <w:rPr>
+                <w:sz w:val="20"/>
+                <w:szCs w:val="20"/>
+              </w:rPr>
+              <w:t>(</w:t>
+            </w:r>
+            <w:proofErr w:type="gramEnd"/>
+            <w:r>
+              <w:rPr>
+                <w:sz w:val="20"/>
+                <w:szCs w:val="20"/>
+              </w:rPr>
+              <w:t>GDP p.c.) lag 5</w:t>
             </w:r>
           </w:p>
         </w:tc>
@@ -5008,13 +5367,38 @@
                 <w:szCs w:val="20"/>
               </w:rPr>
             </w:pPr>
+            <w:proofErr w:type="spellStart"/>
             <w:r>
               <w:rPr>
                 <w:sz w:val="20"/>
                 <w:szCs w:val="20"/>
               </w:rPr>
               <w:lastRenderedPageBreak/>
-              <w:t>Δln(GDP p.c.) lag 6</w:t>
+              <w:t>Δ</w:t>
+            </w:r>
+            <w:proofErr w:type="gramStart"/>
+            <w:r>
+              <w:rPr>
+                <w:sz w:val="20"/>
+                <w:szCs w:val="20"/>
+              </w:rPr>
+              <w:t>ln</w:t>
+            </w:r>
+            <w:proofErr w:type="spellEnd"/>
+            <w:r>
+              <w:rPr>
+                <w:sz w:val="20"/>
+                <w:szCs w:val="20"/>
+              </w:rPr>
+              <w:t>(</w:t>
+            </w:r>
+            <w:proofErr w:type="gramEnd"/>
+            <w:r>
+              <w:rPr>
+                <w:sz w:val="20"/>
+                <w:szCs w:val="20"/>
+              </w:rPr>
+              <w:t>GDP p.c.) lag 6</w:t>
             </w:r>
           </w:p>
         </w:tc>
@@ -5230,7 +5614,15 @@
                 <w:sz w:val="20"/>
                 <w:szCs w:val="20"/>
               </w:rPr>
-              <w:t>-9.50</w:t>
+              <w:t>-</w:t>
+            </w:r>
+            <w:proofErr w:type="gramStart"/>
+            <w:r>
+              <w:rPr>
+                <w:sz w:val="20"/>
+                <w:szCs w:val="20"/>
+              </w:rPr>
+              <w:t>9.50</w:t>
             </w:r>
             <w:r>
               <w:rPr>
@@ -5238,7 +5630,16 @@
                 <w:szCs w:val="20"/>
                 <w:vertAlign w:val="superscript"/>
               </w:rPr>
-              <w:t>***</w:t>
+              <w:t>**</w:t>
+            </w:r>
+            <w:proofErr w:type="gramEnd"/>
+            <w:r>
+              <w:rPr>
+                <w:sz w:val="20"/>
+                <w:szCs w:val="20"/>
+                <w:vertAlign w:val="superscript"/>
+              </w:rPr>
+              <w:t>*</w:t>
             </w:r>
             <w:r>
               <w:rPr>
@@ -5272,7 +5673,15 @@
                 <w:sz w:val="20"/>
                 <w:szCs w:val="20"/>
               </w:rPr>
-              <w:t>-11.24</w:t>
+              <w:t>-</w:t>
+            </w:r>
+            <w:proofErr w:type="gramStart"/>
+            <w:r>
+              <w:rPr>
+                <w:sz w:val="20"/>
+                <w:szCs w:val="20"/>
+              </w:rPr>
+              <w:t>11.24</w:t>
             </w:r>
             <w:r>
               <w:rPr>
@@ -5280,7 +5689,16 @@
                 <w:szCs w:val="20"/>
                 <w:vertAlign w:val="superscript"/>
               </w:rPr>
-              <w:t>***</w:t>
+              <w:t>**</w:t>
+            </w:r>
+            <w:proofErr w:type="gramEnd"/>
+            <w:r>
+              <w:rPr>
+                <w:sz w:val="20"/>
+                <w:szCs w:val="20"/>
+                <w:vertAlign w:val="superscript"/>
+              </w:rPr>
+              <w:t>*</w:t>
             </w:r>
             <w:r>
               <w:rPr>
@@ -5553,13 +5971,47 @@
                 <w:szCs w:val="20"/>
               </w:rPr>
             </w:pPr>
-            <w:r>
-              <w:rPr>
-                <w:sz w:val="20"/>
-                <w:szCs w:val="20"/>
-              </w:rPr>
-              <w:t>Δln(GDP p.c.) cumul</w:t>
-            </w:r>
+            <w:proofErr w:type="spellStart"/>
+            <w:r>
+              <w:rPr>
+                <w:sz w:val="20"/>
+                <w:szCs w:val="20"/>
+              </w:rPr>
+              <w:t>Δ</w:t>
+            </w:r>
+            <w:proofErr w:type="gramStart"/>
+            <w:r>
+              <w:rPr>
+                <w:sz w:val="20"/>
+                <w:szCs w:val="20"/>
+              </w:rPr>
+              <w:t>ln</w:t>
+            </w:r>
+            <w:proofErr w:type="spellEnd"/>
+            <w:r>
+              <w:rPr>
+                <w:sz w:val="20"/>
+                <w:szCs w:val="20"/>
+              </w:rPr>
+              <w:t>(</w:t>
+            </w:r>
+            <w:proofErr w:type="gramEnd"/>
+            <w:r>
+              <w:rPr>
+                <w:sz w:val="20"/>
+                <w:szCs w:val="20"/>
+              </w:rPr>
+              <w:t xml:space="preserve">GDP p.c.) </w:t>
+            </w:r>
+            <w:proofErr w:type="spellStart"/>
+            <w:r>
+              <w:rPr>
+                <w:sz w:val="20"/>
+                <w:szCs w:val="20"/>
+              </w:rPr>
+              <w:t>cumul</w:t>
+            </w:r>
+            <w:proofErr w:type="spellEnd"/>
           </w:p>
         </w:tc>
         <w:tc>
@@ -6344,7 +6796,23 @@
                 <w:sz w:val="20"/>
                 <w:szCs w:val="20"/>
               </w:rPr>
-              <w:t>Observations (T:N)</w:t>
+              <w:t>Observations (</w:t>
+            </w:r>
+            <w:proofErr w:type="gramStart"/>
+            <w:r>
+              <w:rPr>
+                <w:sz w:val="20"/>
+                <w:szCs w:val="20"/>
+              </w:rPr>
+              <w:t>T:N</w:t>
+            </w:r>
+            <w:proofErr w:type="gramEnd"/>
+            <w:r>
+              <w:rPr>
+                <w:sz w:val="20"/>
+                <w:szCs w:val="20"/>
+              </w:rPr>
+              <w:t>)</w:t>
             </w:r>
           </w:p>
         </w:tc>
@@ -7321,7 +7789,27 @@
           <w:sz w:val="20"/>
           <w:szCs w:val="20"/>
         </w:rPr>
-        <w:t xml:space="preserve">All models are weighted by population. </w:t>
+        <w:t xml:space="preserve">All models are </w:t>
+      </w:r>
+      <w:proofErr w:type="gramStart"/>
+      <w:r>
+        <w:rPr>
+          <w:i/>
+          <w:iCs/>
+          <w:sz w:val="20"/>
+          <w:szCs w:val="20"/>
+        </w:rPr>
+        <w:t>weighted</w:t>
+      </w:r>
+      <w:proofErr w:type="gramEnd"/>
+      <w:r>
+        <w:rPr>
+          <w:i/>
+          <w:iCs/>
+          <w:sz w:val="20"/>
+          <w:szCs w:val="20"/>
+        </w:rPr>
+        <w:t xml:space="preserve"> by population. </w:t>
       </w:r>
       <w:r>
         <w:rPr>
@@ -7594,7 +8082,15 @@
         <w:t>to what extent the results of certain models may be interpreted as a causal estimate.</w:t>
       </w:r>
       <w:r>
-        <w:t xml:space="preserve"> Also, I will not interpret the intercept estimates</w:t>
+        <w:t xml:space="preserve"> Also, I will not interpret the </w:t>
+      </w:r>
+      <w:proofErr w:type="gramStart"/>
+      <w:r>
+        <w:t>intercept</w:t>
+      </w:r>
+      <w:proofErr w:type="gramEnd"/>
+      <w:r>
+        <w:t xml:space="preserve"> estimates</w:t>
       </w:r>
       <w:r>
         <w:t>, nor all the lagged variable coefficients</w:t>
@@ -7655,13 +8151,21 @@
         <w:t xml:space="preserve"> in 2005.</w:t>
       </w:r>
       <w:r>
-        <w:t xml:space="preserve"> This suggests a slight omitted variable bias</w:t>
+        <w:t xml:space="preserve"> This suggests a </w:t>
+      </w:r>
+      <w:proofErr w:type="gramStart"/>
+      <w:r>
+        <w:t>slight</w:t>
+      </w:r>
+      <w:proofErr w:type="gramEnd"/>
+      <w:r>
+        <w:t xml:space="preserve"> omitted variable bias</w:t>
       </w:r>
       <w:r>
         <w:rPr>
           <w:rStyle w:val="Lbjegyzet-hivatkozs"/>
         </w:rPr>
-        <w:footnoteReference w:id="8"/>
+        <w:footnoteReference w:id="9"/>
       </w:r>
       <w:r>
         <w:t xml:space="preserve"> </w:t>
@@ -7713,11 +8217,16 @@
         <w:t xml:space="preserve"> emissions</w:t>
       </w:r>
       <w:r>
-        <w:t xml:space="preserve"> p.c. tend</w:t>
+        <w:t xml:space="preserve"> p.c. </w:t>
+      </w:r>
+      <w:proofErr w:type="gramStart"/>
+      <w:r>
+        <w:t>tend</w:t>
       </w:r>
       <w:r>
         <w:t>s</w:t>
       </w:r>
+      <w:proofErr w:type="gramEnd"/>
       <w:r>
         <w:t xml:space="preserve"> to </w:t>
       </w:r>
@@ -7743,7 +8252,7 @@
         <w:rPr>
           <w:rStyle w:val="Lbjegyzet-hivatkozs"/>
         </w:rPr>
-        <w:footnoteReference w:id="9"/>
+        <w:footnoteReference w:id="10"/>
       </w:r>
       <w:r>
         <w:t>.</w:t>
@@ -7804,9 +8313,11 @@
       <w:r>
         <w:t xml:space="preserve">Model (7) </w:t>
       </w:r>
+      <w:proofErr w:type="gramStart"/>
       <w:r>
         <w:t>suggests that</w:t>
       </w:r>
+      <w:proofErr w:type="gramEnd"/>
       <w:r>
         <w:t xml:space="preserve"> comparing two countries for the same year or comparing different years for the same country, controlling for the aggregate trend in a flexible way, CO2 emissions p.c. tend</w:t>
       </w:r>
@@ -7869,7 +8380,15 @@
         <w:t xml:space="preserve"> </w:t>
       </w:r>
       <w:r>
-        <w:t xml:space="preserve">compared to its mean within </w:t>
+        <w:t xml:space="preserve">compared to its </w:t>
+      </w:r>
+      <w:proofErr w:type="gramStart"/>
+      <w:r>
+        <w:t>mean</w:t>
+      </w:r>
+      <w:proofErr w:type="gramEnd"/>
+      <w:r>
+        <w:t xml:space="preserve"> within </w:t>
       </w:r>
       <w:r>
         <w:t>countries</w:t>
@@ -7914,10 +8433,18 @@
         <w:t xml:space="preserve"> changes the estimate to 0.69% which is </w:t>
       </w:r>
       <w:r>
-        <w:t>still in the 95% confidence interval of the previously mentioned estimate</w:t>
-      </w:r>
-      <w:r>
-        <w:t>, but provides some evidence for a slight omitted variable bias in the initial model</w:t>
+        <w:t xml:space="preserve">still in the 95% confidence interval of the previously mentioned </w:t>
+      </w:r>
+      <w:proofErr w:type="gramStart"/>
+      <w:r>
+        <w:t>estimate</w:t>
+      </w:r>
+      <w:r>
+        <w:t>, but</w:t>
+      </w:r>
+      <w:proofErr w:type="gramEnd"/>
+      <w:r>
+        <w:t xml:space="preserve"> provides some evidence for a slight omitted variable bias in the initial model</w:t>
       </w:r>
       <w:r>
         <w:t>.</w:t>
@@ -7986,7 +8513,7 @@
         <w:rPr>
           <w:rStyle w:val="Lbjegyzet-hivatkozs"/>
         </w:rPr>
-        <w:footnoteReference w:id="10"/>
+        <w:footnoteReference w:id="11"/>
       </w:r>
       <w:r>
         <w:t>.</w:t>
@@ -8007,7 +8534,15 @@
         <w:t xml:space="preserve"> So, the </w:t>
       </w:r>
       <w:r>
-        <w:t xml:space="preserve">FD models are definitely closer to a causal interpretation than the simple cross-sectional models were, but as </w:t>
+        <w:t xml:space="preserve">FD models are </w:t>
+      </w:r>
+      <w:proofErr w:type="gramStart"/>
+      <w:r>
+        <w:t>definitely closer</w:t>
+      </w:r>
+      <w:proofErr w:type="gramEnd"/>
+      <w:r>
+        <w:t xml:space="preserve"> to a causal interpretation than the simple cross-sectional models were, but as </w:t>
       </w:r>
       <w:r>
         <w:t>we have evidence that the parallel trends assumption may be violated, the estimates presented in Table 3 a</w:t>
@@ -8016,7 +8551,15 @@
         <w:t xml:space="preserve">re rather only an upper bound of the causal effect. Also, even though FD models </w:t>
       </w:r>
       <w:r>
-        <w:t xml:space="preserve">take care much of the endogenous variation in </w:t>
+        <w:t xml:space="preserve">take </w:t>
+      </w:r>
+      <w:proofErr w:type="gramStart"/>
+      <w:r>
+        <w:t>care much</w:t>
+      </w:r>
+      <w:proofErr w:type="gramEnd"/>
+      <w:r>
+        <w:t xml:space="preserve"> of the endogenous variation in </w:t>
       </w:r>
       <w:r>
         <w:t>GDP p.c., we cannot be sure that there are no other relevant confounders</w:t>
@@ -8094,13 +8637,29 @@
         <w:t xml:space="preserve"> Even though I have included urban population share in some of my models, t</w:t>
       </w:r>
       <w:r>
-        <w:t xml:space="preserve">here still remains some uncertainty about the extent to which my results may be </w:t>
+        <w:t xml:space="preserve">here </w:t>
+      </w:r>
+      <w:proofErr w:type="gramStart"/>
+      <w:r>
+        <w:t>still remains</w:t>
+      </w:r>
+      <w:proofErr w:type="gramEnd"/>
+      <w:r>
+        <w:t xml:space="preserve"> some uncertainty about the extent to which my results may be </w:t>
       </w:r>
       <w:r>
         <w:t xml:space="preserve">interpreted as true causal relationship. These stem from </w:t>
       </w:r>
       <w:r>
-        <w:t>the fact that the parallel trends assumption may be violated (as suggested by a significant lead term), and also from a possible omitted variable bias</w:t>
+        <w:t xml:space="preserve">the fact that the parallel trends assumption may be violated (as suggested by a significant lead term), </w:t>
+      </w:r>
+      <w:proofErr w:type="gramStart"/>
+      <w:r>
+        <w:t>and also</w:t>
+      </w:r>
+      <w:proofErr w:type="gramEnd"/>
+      <w:r>
+        <w:t xml:space="preserve"> from a possible omitted variable bias</w:t>
       </w:r>
       <w:r>
         <w:t>, the direction of which cannot be plausibly signed</w:t>
@@ -8231,32 +8790,19 @@
         <w:footnoteRef/>
       </w:r>
       <w:r>
-        <w:t xml:space="preserve"> World Bank (202</w:t>
-      </w:r>
-      <w:r>
-        <w:t>5</w:t>
-      </w:r>
-      <w:r>
-        <w:t xml:space="preserve">). </w:t>
-      </w:r>
-      <w:r>
-        <w:rPr>
-          <w:i/>
-          <w:iCs/>
-        </w:rPr>
-        <w:t>World Development Indicators</w:t>
-      </w:r>
-      <w:r>
-        <w:t xml:space="preserve">. </w:t>
+        <w:t xml:space="preserve"> Source data and code are available at my </w:t>
       </w:r>
       <w:hyperlink r:id="rId1" w:history="1">
         <w:r>
           <w:rPr>
             <w:rStyle w:val="Hiperhivatkozs"/>
           </w:rPr>
-          <w:t>https://databank.worldbank.org/source/world-development-indicators</w:t>
+          <w:t>public GitHub repository</w:t>
         </w:r>
       </w:hyperlink>
+      <w:r>
+        <w:t>.</w:t>
+      </w:r>
     </w:p>
   </w:footnote>
   <w:footnote w:id="2">
@@ -8275,46 +8821,35 @@
         <w:footnoteRef/>
       </w:r>
       <w:r>
-        <w:t xml:space="preserve"> </w:t>
-      </w:r>
-      <w:r>
-        <w:t>LULUCF means land use, land-use change and forestry. I have not found such a variable that would include LULUCF in CO2 emissions, thus I have gone with excluding this.</w:t>
-      </w:r>
+        <w:t xml:space="preserve"> World Bank (202</w:t>
+      </w:r>
+      <w:r>
+        <w:t>5</w:t>
+      </w:r>
+      <w:r>
+        <w:t xml:space="preserve">). </w:t>
+      </w:r>
+      <w:r>
+        <w:rPr>
+          <w:i/>
+          <w:iCs/>
+        </w:rPr>
+        <w:t>World Development Indicators</w:t>
+      </w:r>
+      <w:r>
+        <w:t xml:space="preserve">. </w:t>
+      </w:r>
+      <w:hyperlink r:id="rId2" w:history="1">
+        <w:r>
+          <w:rPr>
+            <w:rStyle w:val="Hiperhivatkozs"/>
+          </w:rPr>
+          <w:t>https://databank.worldbank.org/source/world-development-indicators</w:t>
+        </w:r>
+      </w:hyperlink>
     </w:p>
   </w:footnote>
   <w:footnote w:id="3">
-    <w:p>
-      <w:pPr>
-        <w:pStyle w:val="Lbjegyzetszveg"/>
-        <w:ind w:firstLine="0"/>
-      </w:pPr>
-      <w:r>
-        <w:rPr>
-          <w:rStyle w:val="Lbjegyzet-hivatkozs"/>
-        </w:rPr>
-        <w:footnoteRef/>
-      </w:r>
-      <w:r>
-        <w:t xml:space="preserve"> The following countries were dropped (by country code):</w:t>
-      </w:r>
-      <w:r>
-        <w:t xml:space="preserve"> </w:t>
-      </w:r>
-      <w:r>
-        <w:t>AFG,</w:t>
-      </w:r>
-      <w:r>
-        <w:t xml:space="preserve"> </w:t>
-      </w:r>
-      <w:r>
-        <w:t>AND, ASM, BTN, CHI, CUB, CUW, CYM, DJI, ERI, FRO, GIB, GRL, GUM, IMN, LBN, LIE, MAF, MCO, MNE, MNP, NCL, PRK, PSE, PYF, SMR, SRB, SSD, SXM, SYR, TCA, TON, VEN, VGB, VIR, XKX, YEM</w:t>
-      </w:r>
-      <w:r>
-        <w:t>.</w:t>
-      </w:r>
-    </w:p>
-  </w:footnote>
-  <w:footnote w:id="4">
     <w:p>
       <w:pPr>
         <w:pStyle w:val="Lbjegyzetszveg"/>
@@ -8330,7 +8865,42 @@
         <w:footnoteRef/>
       </w:r>
       <w:r>
-        <w:t xml:space="preserve"> Note that I have downloaded the data from the website with selecting all units that were classified as countries. This meant data for some autonomous territories as well – thus the larger number than the official 195.</w:t>
+        <w:t xml:space="preserve"> </w:t>
+      </w:r>
+      <w:r>
+        <w:t>LULUCF means land use, land-use change and forestry. I have not found such a variable that would include LULUCF in CO2 emissions, thus I have gone with excluding this.</w:t>
+      </w:r>
+    </w:p>
+  </w:footnote>
+  <w:footnote w:id="4">
+    <w:p>
+      <w:pPr>
+        <w:pStyle w:val="Lbjegyzetszveg"/>
+        <w:ind w:firstLine="0"/>
+      </w:pPr>
+      <w:r>
+        <w:rPr>
+          <w:rStyle w:val="Lbjegyzet-hivatkozs"/>
+        </w:rPr>
+        <w:footnoteRef/>
+      </w:r>
+      <w:r>
+        <w:t xml:space="preserve"> The following countries were dropped (by country code):</w:t>
+      </w:r>
+      <w:r>
+        <w:t xml:space="preserve"> </w:t>
+      </w:r>
+      <w:r>
+        <w:t>AFG,</w:t>
+      </w:r>
+      <w:r>
+        <w:t xml:space="preserve"> </w:t>
+      </w:r>
+      <w:r>
+        <w:t>AND, ASM, BTN, CHI, CUB, CUW, CYM, DJI, ERI, FRO, GIB, GRL, GUM, IMN, LBN, LIE, MAF, MCO, MNE, MNP, NCL, PRK, PSE, PYF, SMR, SRB, SSD, SXM, SYR, TCA, TON, VEN, VGB, VIR, XKX, YEM</w:t>
+      </w:r>
+      <w:r>
+        <w:t>.</w:t>
       </w:r>
     </w:p>
   </w:footnote>
@@ -8350,13 +8920,7 @@
         <w:footnoteRef/>
       </w:r>
       <w:r>
-        <w:t xml:space="preserve"> This is also shown </w:t>
-      </w:r>
-      <w:r>
-        <w:t xml:space="preserve">by the histograms per year, omitted from this report because of spatial constraints. Please find the </w:t>
-      </w:r>
-      <w:r>
-        <w:t>figures in the Jupyter notebook.</w:t>
+        <w:t xml:space="preserve"> Note that I have downloaded the data from the website with selecting all units that were classified as countries. This meant data for some autonomous territories as well – thus the larger number than the official 195.</w:t>
       </w:r>
     </w:p>
   </w:footnote>
@@ -8376,13 +8940,21 @@
         <w:footnoteRef/>
       </w:r>
       <w:r>
-        <w:t xml:space="preserve"> More precisely, I </w:t>
-      </w:r>
-      <w:r>
-        <w:t xml:space="preserve">changed zeros to the half of the minimum value (without zeros) before taking </w:t>
-      </w:r>
-      <w:r>
-        <w:t>the logarithm.</w:t>
+        <w:t xml:space="preserve"> This is also shown </w:t>
+      </w:r>
+      <w:r>
+        <w:t xml:space="preserve">by the histograms per year, omitted from this report because of spatial constraints. Please find the </w:t>
+      </w:r>
+      <w:r>
+        <w:t xml:space="preserve">figures in the </w:t>
+      </w:r>
+      <w:proofErr w:type="spellStart"/>
+      <w:r>
+        <w:t>Jupyter</w:t>
+      </w:r>
+      <w:proofErr w:type="spellEnd"/>
+      <w:r>
+        <w:t xml:space="preserve"> notebook.</w:t>
       </w:r>
     </w:p>
   </w:footnote>
@@ -8402,10 +8974,13 @@
         <w:footnoteRef/>
       </w:r>
       <w:r>
-        <w:t xml:space="preserve"> I have also calculated unweighted models, the estimates of which can be found in the submitted Jupyter-notebook.</w:t>
-      </w:r>
-      <w:r>
-        <w:t xml:space="preserve"> Generally, those estimates suggest somewhat lower coefficients.</w:t>
+        <w:t xml:space="preserve"> More precisely, I </w:t>
+      </w:r>
+      <w:r>
+        <w:t xml:space="preserve">changed zeros to the half of the minimum value (without zeros) before taking </w:t>
+      </w:r>
+      <w:r>
+        <w:t>the logarithm.</w:t>
       </w:r>
     </w:p>
   </w:footnote>
@@ -8425,19 +9000,18 @@
         <w:footnoteRef/>
       </w:r>
       <w:r>
-        <w:t xml:space="preserve"> Note that in this cross-sectional sample, the bias </w:t>
-      </w:r>
-      <w:r>
-        <w:t xml:space="preserve">is actually in the opposite direction then what I would have expected given the hypothesized </w:t>
-      </w:r>
-      <w:r>
-        <w:t>mechanism</w:t>
-      </w:r>
-      <w:r>
-        <w:t xml:space="preserve"> in Section 1</w:t>
-      </w:r>
-      <w:r>
-        <w:t>. However, as we will see later, this is only this way in the cross-sectional set-up.</w:t>
+        <w:t xml:space="preserve"> I have also calculated unweighted models, the estimates of which can be found in the submitted </w:t>
+      </w:r>
+      <w:proofErr w:type="spellStart"/>
+      <w:r>
+        <w:t>Jupyter</w:t>
+      </w:r>
+      <w:proofErr w:type="spellEnd"/>
+      <w:r>
+        <w:t>-notebook.</w:t>
+      </w:r>
+      <w:r>
+        <w:t xml:space="preserve"> Generally, those estimates suggest somewhat lower coefficients.</w:t>
       </w:r>
     </w:p>
   </w:footnote>
@@ -8457,16 +9031,27 @@
         <w:footnoteRef/>
       </w:r>
       <w:r>
-        <w:t xml:space="preserve"> </w:t>
-      </w:r>
-      <w:r>
-        <w:t>Note that the coefficients relate to a 1 log unit change in GDP p.c.</w:t>
-      </w:r>
-      <w:r>
-        <w:t>, thus a 0.01 log unit change relates to a 1% change</w:t>
-      </w:r>
-      <w:r>
-        <w:t>.</w:t>
+        <w:t xml:space="preserve"> Note that in this cross-sectional sample, the bias </w:t>
+      </w:r>
+      <w:r>
+        <w:t xml:space="preserve">is </w:t>
+      </w:r>
+      <w:proofErr w:type="gramStart"/>
+      <w:r>
+        <w:t>actually in</w:t>
+      </w:r>
+      <w:proofErr w:type="gramEnd"/>
+      <w:r>
+        <w:t xml:space="preserve"> the opposite direction then what I would have expected given the hypothesized </w:t>
+      </w:r>
+      <w:r>
+        <w:t>mechanism</w:t>
+      </w:r>
+      <w:r>
+        <w:t xml:space="preserve"> in Section 1</w:t>
+      </w:r>
+      <w:r>
+        <w:t>. However, as we will see later, this is only this way in the cross-sectional set-up.</w:t>
       </w:r>
     </w:p>
   </w:footnote>
@@ -8486,7 +9071,44 @@
         <w:footnoteRef/>
       </w:r>
       <w:r>
-        <w:t xml:space="preserve"> Detailed results may be found in the submitted Jupyter-notebook.</w:t>
+        <w:t xml:space="preserve"> </w:t>
+      </w:r>
+      <w:r>
+        <w:t>Note that the coefficients relate to a 1 log unit change in GDP p.c.</w:t>
+      </w:r>
+      <w:r>
+        <w:t>, thus a 0.01 log unit change relates to a 1% change</w:t>
+      </w:r>
+      <w:r>
+        <w:t>.</w:t>
+      </w:r>
+    </w:p>
+  </w:footnote>
+  <w:footnote w:id="11">
+    <w:p>
+      <w:pPr>
+        <w:pStyle w:val="Lbjegyzetszveg"/>
+        <w:ind w:firstLine="0"/>
+        <w:rPr>
+          <w:lang w:val="hu-HU"/>
+        </w:rPr>
+      </w:pPr>
+      <w:r>
+        <w:rPr>
+          <w:rStyle w:val="Lbjegyzet-hivatkozs"/>
+        </w:rPr>
+        <w:footnoteRef/>
+      </w:r>
+      <w:r>
+        <w:t xml:space="preserve"> Detailed results may be found in the submitted </w:t>
+      </w:r>
+      <w:proofErr w:type="spellStart"/>
+      <w:r>
+        <w:t>Jupyter</w:t>
+      </w:r>
+      <w:proofErr w:type="spellEnd"/>
+      <w:r>
+        <w:t>-notebook.</w:t>
       </w:r>
     </w:p>
   </w:footnote>

</xml_diff>

<commit_message>
Minor changes in interpretations
</commit_message>
<xml_diff>
--- a/Assignment2/MartonNagy_DA4_HA2_report.docx
+++ b/Assignment2/MartonNagy_DA4_HA2_report.docx
@@ -7710,7 +7710,10 @@
         <w:t xml:space="preserve">two countries for the same year or comparing </w:t>
       </w:r>
       <w:r>
-        <w:t xml:space="preserve">different years for the same country, controlling for the aggregate trend in a flexible way, </w:t>
+        <w:t>different years for the same country</w:t>
+      </w:r>
+      <w:r>
+        <w:t xml:space="preserve">, </w:t>
       </w:r>
       <w:r>
         <w:t>CO2</w:t>
@@ -7735,6 +7738,9 @@
       </w:r>
       <w:r>
         <w:t>%</w:t>
+      </w:r>
+      <w:r>
+        <w:t xml:space="preserve"> compared to the aggregate trend</w:t>
       </w:r>
       <w:r>
         <w:t xml:space="preserve"> </w:t>
@@ -7755,11 +7761,11 @@
         <w:t>.</w:t>
       </w:r>
       <w:r>
-        <w:t xml:space="preserve"> Adding two lags of the causal </w:t>
+        <w:t xml:space="preserve"> Adding two lags of the causal variable to the </w:t>
       </w:r>
       <w:r>
         <w:lastRenderedPageBreak/>
-        <w:t>variable to the model</w:t>
+        <w:t>model</w:t>
       </w:r>
       <w:r>
         <w:t xml:space="preserve"> in Model (5)</w:t>
@@ -7814,7 +7820,7 @@
         <w:t>suggests that</w:t>
       </w:r>
       <w:r>
-        <w:t xml:space="preserve"> comparing two countries for the same year or comparing different years for the same country, controlling for the aggregate trend in a flexible way, CO2 emissions p.c. tend</w:t>
+        <w:t xml:space="preserve"> comparing two countries for the same year or comparing different years for the same country, CO2 emissions p.c. tend</w:t>
       </w:r>
       <w:r>
         <w:t>s</w:t>
@@ -7826,7 +7832,13 @@
         <w:t>o</w:t>
       </w:r>
       <w:r>
-        <w:t xml:space="preserve"> change by 0.69% for observations where GDP p.c. changes by 1%</w:t>
+        <w:t xml:space="preserve"> change by 0.69%</w:t>
+      </w:r>
+      <w:r>
+        <w:t xml:space="preserve"> compared to the aggregate trend</w:t>
+      </w:r>
+      <w:r>
+        <w:t xml:space="preserve"> for observations where GDP p.c. changes by 1%</w:t>
       </w:r>
       <w:r>
         <w:t xml:space="preserve">, when there was no change in GDP p.c. in the preceding 6 years. The lagged </w:t>
@@ -8054,8 +8066,11 @@
         <w:t xml:space="preserve">Also, as the results of FE models coincide with the cumulative estimates of </w:t>
       </w:r>
       <w:r>
+        <w:t xml:space="preserve">FD models, this shows that our long-term estimates are robust across these two model </w:t>
+      </w:r>
+      <w:r>
         <w:lastRenderedPageBreak/>
-        <w:t>FD models, this shows that our long-term estimates are robust across these two model specifications. Importantly, however, the omitted variable bias</w:t>
+        <w:t>specifications. Importantly, however, the omitted variable bias</w:t>
       </w:r>
       <w:r>
         <w:t xml:space="preserve"> may still be present in the FE models as well, just as mentioned in the case of the FD models.</w:t>
@@ -8171,6 +8186,7 @@
         <w:docPartUnique/>
       </w:docPartObj>
     </w:sdtPr>
+    <w:sdtEndPr/>
     <w:sdtContent>
       <w:p>
         <w:pPr>

</xml_diff>